<commit_message>
Added dice.txt, updated manual, and fixed issue where dice file was not loading
</commit_message>
<xml_diff>
--- a/doc/manual.docx
+++ b/doc/manual.docx
@@ -41,7 +41,13 @@
     </w:p>
     <w:p>
       <w:r>
-        <w:t>All the features listed in the rubric are implemented as described.</w:t>
+        <w:t>All the features listed in the rubr</w:t>
+      </w:r>
+      <w:r>
+        <w:t>ic are implemented as described with the exception of the compute</w:t>
+      </w:r>
+      <w:r>
+        <w:t>r being able to quit the round.</w:t>
       </w:r>
     </w:p>
     <w:p>
@@ -94,12 +100,43 @@
       <w:pPr>
         <w:pStyle w:val="ListParagraph"/>
         <w:numPr>
+          <w:ilvl w:val="1"/>
+          <w:numId w:val="1"/>
+        </w:numPr>
+      </w:pPr>
+      <w:r>
+        <w:t xml:space="preserve">Row and column </w:t>
+      </w:r>
+      <w:r>
+        <w:t>indexes begins at zero and ends at size of board - 1, while the display board creates an abstraction that the row and column indexes begin at 1 and end at size of board. Going forward, it would be clearer to implement the board following uniform index beginning and index end.</w:t>
+      </w:r>
+    </w:p>
+    <w:p>
+      <w:pPr>
+        <w:pStyle w:val="ListParagraph"/>
+        <w:numPr>
           <w:ilvl w:val="0"/>
           <w:numId w:val="1"/>
         </w:numPr>
       </w:pPr>
       <w:r>
-        <w:t>Coordinates in Computer Class: pair&lt;int, int&gt;</w:t>
+        <w:t>Coordinates in Computer Class: pair&lt;</w:t>
+      </w:r>
+      <w:proofErr w:type="spellStart"/>
+      <w:r>
+        <w:t>int</w:t>
+      </w:r>
+      <w:proofErr w:type="spellEnd"/>
+      <w:r>
+        <w:t xml:space="preserve">, </w:t>
+      </w:r>
+      <w:proofErr w:type="spellStart"/>
+      <w:r>
+        <w:t>int</w:t>
+      </w:r>
+      <w:proofErr w:type="spellEnd"/>
+      <w:r>
+        <w:t>&gt;</w:t>
       </w:r>
     </w:p>
     <w:p>
@@ -117,7 +154,23 @@
         <w:t>integers</w:t>
       </w:r>
       <w:r>
-        <w:t xml:space="preserve"> where pair.first is row and pair.second is column.</w:t>
+        <w:t xml:space="preserve"> where </w:t>
+      </w:r>
+      <w:proofErr w:type="spellStart"/>
+      <w:r>
+        <w:t>pair.first</w:t>
+      </w:r>
+      <w:proofErr w:type="spellEnd"/>
+      <w:r>
+        <w:t xml:space="preserve"> is row and </w:t>
+      </w:r>
+      <w:proofErr w:type="spellStart"/>
+      <w:r>
+        <w:t>pair.second</w:t>
+      </w:r>
+      <w:proofErr w:type="spellEnd"/>
+      <w:r>
+        <w:t xml:space="preserve"> is column.</w:t>
       </w:r>
     </w:p>
     <w:p>
@@ -172,9 +225,11 @@
           <w:numId w:val="2"/>
         </w:numPr>
       </w:pPr>
+      <w:proofErr w:type="spellStart"/>
       <w:r>
         <w:t>boardView</w:t>
       </w:r>
+      <w:proofErr w:type="spellEnd"/>
     </w:p>
     <w:p>
       <w:pPr>
@@ -185,7 +240,15 @@
         </w:numPr>
       </w:pPr>
       <w:r>
-        <w:t>Includes showBoard method that is responsible for creating a view of the board for the user.</w:t>
+        <w:t xml:space="preserve">Includes </w:t>
+      </w:r>
+      <w:proofErr w:type="spellStart"/>
+      <w:r>
+        <w:t>showBoard</w:t>
+      </w:r>
+      <w:proofErr w:type="spellEnd"/>
+      <w:r>
+        <w:t xml:space="preserve"> method that is responsible for creating a view of the board for the user.</w:t>
       </w:r>
     </w:p>
     <w:p>
@@ -211,8 +274,6 @@
       <w:r>
         <w:t xml:space="preserve">Inherits from Player class. </w:t>
       </w:r>
-      <w:bookmarkStart w:id="0" w:name="_GoBack"/>
-      <w:bookmarkEnd w:id="0"/>
     </w:p>
     <w:p>
       <w:pPr>
@@ -247,6 +308,7 @@
         </w:numPr>
       </w:pPr>
       <w:r>
+        <w:lastRenderedPageBreak/>
         <w:t>At the highest priority for the computer is blocking any opponent piece that is close to the home side.</w:t>
       </w:r>
     </w:p>
@@ -271,7 +333,6 @@
         </w:numPr>
       </w:pPr>
       <w:r>
-        <w:lastRenderedPageBreak/>
         <w:t>If no pieces can capture, then scan all the pieces and make sure that at least one move forward can be made. If no pieces can be moved forward, then retreat one piece backwards.</w:t>
       </w:r>
     </w:p>
@@ -526,8 +587,13 @@
               <w:cnfStyle w:val="000000100000" w:firstRow="0" w:lastRow="0" w:firstColumn="0" w:lastColumn="0" w:oddVBand="0" w:evenVBand="0" w:oddHBand="1" w:evenHBand="0" w:firstRowFirstColumn="0" w:firstRowLastColumn="0" w:lastRowFirstColumn="0" w:lastRowLastColumn="0"/>
             </w:pPr>
             <w:r>
-              <w:t>1 hr</w:t>
-            </w:r>
+              <w:t xml:space="preserve">1 </w:t>
+            </w:r>
+            <w:proofErr w:type="spellStart"/>
+            <w:r>
+              <w:t>hr</w:t>
+            </w:r>
+            <w:proofErr w:type="spellEnd"/>
           </w:p>
         </w:tc>
       </w:tr>
@@ -573,8 +639,13 @@
               <w:cnfStyle w:val="000000000000" w:firstRow="0" w:lastRow="0" w:firstColumn="0" w:lastColumn="0" w:oddVBand="0" w:evenVBand="0" w:oddHBand="0" w:evenHBand="0" w:firstRowFirstColumn="0" w:firstRowLastColumn="0" w:lastRowFirstColumn="0" w:lastRowLastColumn="0"/>
             </w:pPr>
             <w:r>
-              <w:t>.5 hr</w:t>
-            </w:r>
+              <w:t xml:space="preserve">.5 </w:t>
+            </w:r>
+            <w:proofErr w:type="spellStart"/>
+            <w:r>
+              <w:t>hr</w:t>
+            </w:r>
+            <w:proofErr w:type="spellEnd"/>
           </w:p>
         </w:tc>
       </w:tr>
@@ -597,7 +668,35 @@
               <w:rPr>
                 <w:b w:val="0"/>
               </w:rPr>
-              <w:t xml:space="preserve">Implemented board logic and boardview logic using MVC model. Board class contains board logic with appropriate utility functions. Boardview class has a displayBoard function that properly displays the board to user. Board data structure is a 2-dimensional vector of enumerated type (int). </w:t>
+              <w:t xml:space="preserve">Implemented board logic and boardview logic using MVC model. Board class contains board logic with appropriate utility functions. Boardview class has a </w:t>
+            </w:r>
+            <w:proofErr w:type="spellStart"/>
+            <w:r>
+              <w:rPr>
+                <w:b w:val="0"/>
+              </w:rPr>
+              <w:t>displayBoard</w:t>
+            </w:r>
+            <w:proofErr w:type="spellEnd"/>
+            <w:r>
+              <w:rPr>
+                <w:b w:val="0"/>
+              </w:rPr>
+              <w:t xml:space="preserve"> function that properly displays the board to user. Board data structure is a 2-dimensional vector of enumerated type (</w:t>
+            </w:r>
+            <w:proofErr w:type="spellStart"/>
+            <w:r>
+              <w:rPr>
+                <w:b w:val="0"/>
+              </w:rPr>
+              <w:t>int</w:t>
+            </w:r>
+            <w:proofErr w:type="spellEnd"/>
+            <w:r>
+              <w:rPr>
+                <w:b w:val="0"/>
+              </w:rPr>
+              <w:t xml:space="preserve">). </w:t>
             </w:r>
           </w:p>
         </w:tc>
@@ -670,8 +769,13 @@
               <w:cnfStyle w:val="000000000000" w:firstRow="0" w:lastRow="0" w:firstColumn="0" w:lastColumn="0" w:oddVBand="0" w:evenVBand="0" w:oddHBand="0" w:evenHBand="0" w:firstRowFirstColumn="0" w:firstRowLastColumn="0" w:lastRowFirstColumn="0" w:lastRowLastColumn="0"/>
             </w:pPr>
             <w:r>
-              <w:t>.5 hr</w:t>
-            </w:r>
+              <w:t xml:space="preserve">.5 </w:t>
+            </w:r>
+            <w:proofErr w:type="spellStart"/>
+            <w:r>
+              <w:t>hr</w:t>
+            </w:r>
+            <w:proofErr w:type="spellEnd"/>
           </w:p>
         </w:tc>
       </w:tr>
@@ -694,6 +798,7 @@
               <w:rPr>
                 <w:b w:val="0"/>
               </w:rPr>
+              <w:lastRenderedPageBreak/>
               <w:t>Implemented basic play functions to player, human, and computer classes.</w:t>
             </w:r>
           </w:p>
@@ -741,7 +846,21 @@
               <w:rPr>
                 <w:b w:val="0"/>
               </w:rPr>
-              <w:t>Added serialization. User can now save existing game file. User can import game file. To parse the file, istringstream class is used. Did not include input validation yet.</w:t>
+              <w:t xml:space="preserve">Added serialization. User can now save existing game file. User can import game file. To parse the file, </w:t>
+            </w:r>
+            <w:proofErr w:type="spellStart"/>
+            <w:r>
+              <w:rPr>
+                <w:b w:val="0"/>
+              </w:rPr>
+              <w:t>istringstream</w:t>
+            </w:r>
+            <w:proofErr w:type="spellEnd"/>
+            <w:r>
+              <w:rPr>
+                <w:b w:val="0"/>
+              </w:rPr>
+              <w:t xml:space="preserve"> class is used. Did not include input validation yet.</w:t>
             </w:r>
           </w:p>
         </w:tc>
@@ -767,8 +886,13 @@
               <w:cnfStyle w:val="000000000000" w:firstRow="0" w:lastRow="0" w:firstColumn="0" w:lastColumn="0" w:oddVBand="0" w:evenVBand="0" w:oddHBand="0" w:evenHBand="0" w:firstRowFirstColumn="0" w:firstRowLastColumn="0" w:lastRowFirstColumn="0" w:lastRowLastColumn="0"/>
             </w:pPr>
             <w:r>
-              <w:t>1.5 hr</w:t>
-            </w:r>
+              <w:t xml:space="preserve">1.5 </w:t>
+            </w:r>
+            <w:proofErr w:type="spellStart"/>
+            <w:r>
+              <w:t>hr</w:t>
+            </w:r>
+            <w:proofErr w:type="spellEnd"/>
           </w:p>
         </w:tc>
       </w:tr>
@@ -787,12 +911,33 @@
                 <w:b w:val="0"/>
               </w:rPr>
             </w:pPr>
-            <w:r>
-              <w:rPr>
-                <w:b w:val="0"/>
-              </w:rPr>
-              <w:lastRenderedPageBreak/>
-              <w:t>Seperated client code from the program logic. Client code lives in Kono.cpp while most class methods do not accept user input inside the function, instead they accept parameters only. Also added input validation to board movements when program asks user for direction to move.</w:t>
+            <w:proofErr w:type="spellStart"/>
+            <w:r>
+              <w:rPr>
+                <w:b w:val="0"/>
+              </w:rPr>
+              <w:t>Seperated</w:t>
+            </w:r>
+            <w:proofErr w:type="spellEnd"/>
+            <w:r>
+              <w:rPr>
+                <w:b w:val="0"/>
+              </w:rPr>
+              <w:t xml:space="preserve"> client code from the program logic. Client code lives in </w:t>
+            </w:r>
+            <w:proofErr w:type="spellStart"/>
+            <w:r>
+              <w:rPr>
+                <w:b w:val="0"/>
+              </w:rPr>
+              <w:t>Kono.cpp</w:t>
+            </w:r>
+            <w:proofErr w:type="spellEnd"/>
+            <w:r>
+              <w:rPr>
+                <w:b w:val="0"/>
+              </w:rPr>
+              <w:t xml:space="preserve"> while most class methods do not accept user input inside the function, instead they accept parameters only. Also added input validation to board movements when program asks user for direction to move.</w:t>
             </w:r>
           </w:p>
         </w:tc>
@@ -818,8 +963,13 @@
               <w:cnfStyle w:val="000000100000" w:firstRow="0" w:lastRow="0" w:firstColumn="0" w:lastColumn="0" w:oddVBand="0" w:evenVBand="0" w:oddHBand="1" w:evenHBand="0" w:firstRowFirstColumn="0" w:firstRowLastColumn="0" w:lastRowFirstColumn="0" w:lastRowLastColumn="0"/>
             </w:pPr>
             <w:r>
-              <w:t>1 hr</w:t>
-            </w:r>
+              <w:t xml:space="preserve">1 </w:t>
+            </w:r>
+            <w:proofErr w:type="spellStart"/>
+            <w:r>
+              <w:t>hr</w:t>
+            </w:r>
+            <w:proofErr w:type="spellEnd"/>
           </w:p>
           <w:p>
             <w:pPr>
@@ -874,14 +1024,16 @@
               <w:rPr>
                 <w:b w:val="0"/>
               </w:rPr>
-              <w:t>Debugged random dice generator where randomness was not seeded correctly. Moved seeding to</w:t>
-            </w:r>
-            <w:r>
-              <w:rPr>
-                <w:b w:val="0"/>
-              </w:rPr>
-              <w:t xml:space="preserve"> Kono.cpp</w:t>
-            </w:r>
+              <w:t xml:space="preserve">Debugged random dice generator where randomness was not seeded correctly. Moved seeding to </w:t>
+            </w:r>
+            <w:proofErr w:type="spellStart"/>
+            <w:r>
+              <w:rPr>
+                <w:b w:val="0"/>
+              </w:rPr>
+              <w:t>Kono.cpp</w:t>
+            </w:r>
+            <w:proofErr w:type="spellEnd"/>
             <w:r>
               <w:rPr>
                 <w:b w:val="0"/>
@@ -912,8 +1064,13 @@
               <w:cnfStyle w:val="000000000000" w:firstRow="0" w:lastRow="0" w:firstColumn="0" w:lastColumn="0" w:oddVBand="0" w:evenVBand="0" w:oddHBand="0" w:evenHBand="0" w:firstRowFirstColumn="0" w:firstRowLastColumn="0" w:lastRowFirstColumn="0" w:lastRowLastColumn="0"/>
             </w:pPr>
             <w:r>
-              <w:t>.5 hr</w:t>
-            </w:r>
+              <w:t xml:space="preserve">.5 </w:t>
+            </w:r>
+            <w:proofErr w:type="spellStart"/>
+            <w:r>
+              <w:t>hr</w:t>
+            </w:r>
+            <w:proofErr w:type="spellEnd"/>
           </w:p>
         </w:tc>
       </w:tr>
@@ -962,8 +1119,13 @@
               <w:cnfStyle w:val="000000100000" w:firstRow="0" w:lastRow="0" w:firstColumn="0" w:lastColumn="0" w:oddVBand="0" w:evenVBand="0" w:oddHBand="1" w:evenHBand="0" w:firstRowFirstColumn="0" w:firstRowLastColumn="0" w:lastRowFirstColumn="0" w:lastRowLastColumn="0"/>
             </w:pPr>
             <w:r>
-              <w:t>1 hr</w:t>
-            </w:r>
+              <w:t xml:space="preserve">1 </w:t>
+            </w:r>
+            <w:proofErr w:type="spellStart"/>
+            <w:r>
+              <w:t>hr</w:t>
+            </w:r>
+            <w:proofErr w:type="spellEnd"/>
           </w:p>
         </w:tc>
       </w:tr>
@@ -1009,8 +1171,13 @@
               <w:cnfStyle w:val="000000000000" w:firstRow="0" w:lastRow="0" w:firstColumn="0" w:lastColumn="0" w:oddVBand="0" w:evenVBand="0" w:oddHBand="0" w:evenHBand="0" w:firstRowFirstColumn="0" w:firstRowLastColumn="0" w:lastRowFirstColumn="0" w:lastRowLastColumn="0"/>
             </w:pPr>
             <w:r>
-              <w:t xml:space="preserve"> 0.2 hr</w:t>
-            </w:r>
+              <w:t xml:space="preserve"> 0.2 </w:t>
+            </w:r>
+            <w:proofErr w:type="spellStart"/>
+            <w:r>
+              <w:t>hr</w:t>
+            </w:r>
+            <w:proofErr w:type="spellEnd"/>
           </w:p>
         </w:tc>
       </w:tr>
@@ -1062,8 +1229,13 @@
               <w:cnfStyle w:val="000000100000" w:firstRow="0" w:lastRow="0" w:firstColumn="0" w:lastColumn="0" w:oddVBand="0" w:evenVBand="0" w:oddHBand="1" w:evenHBand="0" w:firstRowFirstColumn="0" w:firstRowLastColumn="0" w:lastRowFirstColumn="0" w:lastRowLastColumn="0"/>
             </w:pPr>
             <w:r>
-              <w:t>3 hr</w:t>
-            </w:r>
+              <w:t xml:space="preserve">3 </w:t>
+            </w:r>
+            <w:proofErr w:type="spellStart"/>
+            <w:r>
+              <w:t>hr</w:t>
+            </w:r>
+            <w:proofErr w:type="spellEnd"/>
           </w:p>
         </w:tc>
       </w:tr>
@@ -1133,7 +1305,21 @@
               <w:rPr>
                 <w:b w:val="0"/>
               </w:rPr>
-              <w:t>Improved defensive strategy for computer. Computer will prioritize blocking an opponent piece depending on how close it is to home side. Also refactored computer class so that functions are more resuable.</w:t>
+              <w:t xml:space="preserve">Improved defensive strategy for computer. Computer will prioritize blocking an opponent piece depending on how close it is to home side. Also refactored computer class so that functions are more </w:t>
+            </w:r>
+            <w:proofErr w:type="spellStart"/>
+            <w:r>
+              <w:rPr>
+                <w:b w:val="0"/>
+              </w:rPr>
+              <w:t>resuable</w:t>
+            </w:r>
+            <w:proofErr w:type="spellEnd"/>
+            <w:r>
+              <w:rPr>
+                <w:b w:val="0"/>
+              </w:rPr>
+              <w:t>.</w:t>
             </w:r>
           </w:p>
         </w:tc>
@@ -1186,7 +1372,21 @@
               <w:rPr>
                 <w:b w:val="0"/>
               </w:rPr>
-              <w:t xml:space="preserve"> Also added ability for configuration for dice file to be read for dice rolls. If dice.txt is included in working directory, dice rolls will be read from that file.</w:t>
+              <w:t xml:space="preserve"> Also added ability for configuration for dice file to be read for dice rolls. If </w:t>
+            </w:r>
+            <w:proofErr w:type="spellStart"/>
+            <w:r>
+              <w:rPr>
+                <w:b w:val="0"/>
+              </w:rPr>
+              <w:t>dice.txt</w:t>
+            </w:r>
+            <w:proofErr w:type="spellEnd"/>
+            <w:r>
+              <w:rPr>
+                <w:b w:val="0"/>
+              </w:rPr>
+              <w:t xml:space="preserve"> is included in working directory, dice rolls will be read from that file.</w:t>
             </w:r>
           </w:p>
         </w:tc>
@@ -1215,8 +1415,13 @@
               <w:t>.5</w:t>
             </w:r>
             <w:r>
-              <w:t xml:space="preserve"> hr</w:t>
-            </w:r>
+              <w:t xml:space="preserve"> </w:t>
+            </w:r>
+            <w:proofErr w:type="spellStart"/>
+            <w:r>
+              <w:t>hr</w:t>
+            </w:r>
+            <w:proofErr w:type="spellEnd"/>
           </w:p>
         </w:tc>
       </w:tr>
@@ -1239,6 +1444,7 @@
               <w:rPr>
                 <w:b w:val="0"/>
               </w:rPr>
+              <w:lastRenderedPageBreak/>
               <w:t>Debugged problem were computer piece would incorrectly move some pieces. Computer moving its piece from (5,1) might appear on (3,3,). Fixed.</w:t>
             </w:r>
           </w:p>
@@ -1265,8 +1471,13 @@
               <w:cnfStyle w:val="000000100000" w:firstRow="0" w:lastRow="0" w:firstColumn="0" w:lastColumn="0" w:oddVBand="0" w:evenVBand="0" w:oddHBand="1" w:evenHBand="0" w:firstRowFirstColumn="0" w:firstRowLastColumn="0" w:lastRowFirstColumn="0" w:lastRowLastColumn="0"/>
             </w:pPr>
             <w:r>
-              <w:t>1 hr</w:t>
-            </w:r>
+              <w:t xml:space="preserve">1 </w:t>
+            </w:r>
+            <w:proofErr w:type="spellStart"/>
+            <w:r>
+              <w:t>hr</w:t>
+            </w:r>
+            <w:proofErr w:type="spellEnd"/>
           </w:p>
         </w:tc>
       </w:tr>
@@ -1317,9 +1528,11 @@
             <w:r>
               <w:t xml:space="preserve"> </w:t>
             </w:r>
+            <w:proofErr w:type="spellStart"/>
             <w:r>
               <w:t>hr</w:t>
             </w:r>
+            <w:proofErr w:type="spellEnd"/>
           </w:p>
         </w:tc>
       </w:tr>
@@ -1342,7 +1555,6 @@
               <w:rPr>
                 <w:b w:val="0"/>
               </w:rPr>
-              <w:lastRenderedPageBreak/>
               <w:t>Implemented score calculation in game class. At the end of reach round, scores for each player will be counted depending on the location of the pieces.</w:t>
             </w:r>
           </w:p>
@@ -1369,8 +1581,13 @@
               <w:cnfStyle w:val="000000100000" w:firstRow="0" w:lastRow="0" w:firstColumn="0" w:lastColumn="0" w:oddVBand="0" w:evenVBand="0" w:oddHBand="1" w:evenHBand="0" w:firstRowFirstColumn="0" w:firstRowLastColumn="0" w:lastRowFirstColumn="0" w:lastRowLastColumn="0"/>
             </w:pPr>
             <w:r>
-              <w:t>1.5 hr</w:t>
-            </w:r>
+              <w:t xml:space="preserve">1.5 </w:t>
+            </w:r>
+            <w:proofErr w:type="spellStart"/>
+            <w:r>
+              <w:t>hr</w:t>
+            </w:r>
+            <w:proofErr w:type="spellEnd"/>
           </w:p>
         </w:tc>
       </w:tr>
@@ -1416,8 +1633,13 @@
               <w:cnfStyle w:val="000000000000" w:firstRow="0" w:lastRow="0" w:firstColumn="0" w:lastColumn="0" w:oddVBand="0" w:evenVBand="0" w:oddHBand="0" w:evenHBand="0" w:firstRowFirstColumn="0" w:firstRowLastColumn="0" w:lastRowFirstColumn="0" w:lastRowLastColumn="0"/>
             </w:pPr>
             <w:r>
-              <w:t>.1 hr</w:t>
-            </w:r>
+              <w:t xml:space="preserve">.1 </w:t>
+            </w:r>
+            <w:proofErr w:type="spellStart"/>
+            <w:r>
+              <w:t>hr</w:t>
+            </w:r>
+            <w:proofErr w:type="spellEnd"/>
           </w:p>
         </w:tc>
       </w:tr>
@@ -1466,8 +1688,13 @@
               <w:cnfStyle w:val="000000100000" w:firstRow="0" w:lastRow="0" w:firstColumn="0" w:lastColumn="0" w:oddVBand="0" w:evenVBand="0" w:oddHBand="1" w:evenHBand="0" w:firstRowFirstColumn="0" w:firstRowLastColumn="0" w:lastRowFirstColumn="0" w:lastRowLastColumn="0"/>
             </w:pPr>
             <w:r>
-              <w:t>1 hr</w:t>
-            </w:r>
+              <w:t xml:space="preserve">1 </w:t>
+            </w:r>
+            <w:proofErr w:type="spellStart"/>
+            <w:r>
+              <w:t>hr</w:t>
+            </w:r>
+            <w:proofErr w:type="spellEnd"/>
           </w:p>
         </w:tc>
       </w:tr>
@@ -1513,8 +1740,13 @@
               <w:cnfStyle w:val="000000000000" w:firstRow="0" w:lastRow="0" w:firstColumn="0" w:lastColumn="0" w:oddVBand="0" w:evenVBand="0" w:oddHBand="0" w:evenHBand="0" w:firstRowFirstColumn="0" w:firstRowLastColumn="0" w:lastRowFirstColumn="0" w:lastRowLastColumn="0"/>
             </w:pPr>
             <w:r>
-              <w:t>1 hr</w:t>
-            </w:r>
+              <w:t xml:space="preserve">1 </w:t>
+            </w:r>
+            <w:proofErr w:type="spellStart"/>
+            <w:r>
+              <w:t>hr</w:t>
+            </w:r>
+            <w:proofErr w:type="spellEnd"/>
           </w:p>
         </w:tc>
       </w:tr>
@@ -1566,8 +1798,13 @@
               <w:cnfStyle w:val="000000100000" w:firstRow="0" w:lastRow="0" w:firstColumn="0" w:lastColumn="0" w:oddVBand="0" w:evenVBand="0" w:oddHBand="1" w:evenHBand="0" w:firstRowFirstColumn="0" w:firstRowLastColumn="0" w:lastRowFirstColumn="0" w:lastRowLastColumn="0"/>
             </w:pPr>
             <w:r>
-              <w:t>.8 hr</w:t>
-            </w:r>
+              <w:t xml:space="preserve">.8 </w:t>
+            </w:r>
+            <w:proofErr w:type="spellStart"/>
+            <w:r>
+              <w:t>hr</w:t>
+            </w:r>
+            <w:proofErr w:type="spellEnd"/>
           </w:p>
         </w:tc>
       </w:tr>
@@ -1616,8 +1853,13 @@
               <w:cnfStyle w:val="000000000000" w:firstRow="0" w:lastRow="0" w:firstColumn="0" w:lastColumn="0" w:oddVBand="0" w:evenVBand="0" w:oddHBand="0" w:evenHBand="0" w:firstRowFirstColumn="0" w:firstRowLastColumn="0" w:lastRowFirstColumn="0" w:lastRowLastColumn="0"/>
             </w:pPr>
             <w:r>
-              <w:t>1 hr</w:t>
-            </w:r>
+              <w:t xml:space="preserve">1 </w:t>
+            </w:r>
+            <w:proofErr w:type="spellStart"/>
+            <w:r>
+              <w:t>hr</w:t>
+            </w:r>
+            <w:proofErr w:type="spellEnd"/>
           </w:p>
         </w:tc>
       </w:tr>
@@ -1669,8 +1911,13 @@
               <w:cnfStyle w:val="000000100000" w:firstRow="0" w:lastRow="0" w:firstColumn="0" w:lastColumn="0" w:oddVBand="0" w:evenVBand="0" w:oddHBand="1" w:evenHBand="0" w:firstRowFirstColumn="0" w:firstRowLastColumn="0" w:lastRowFirstColumn="0" w:lastRowLastColumn="0"/>
             </w:pPr>
             <w:r>
-              <w:t>2 hr</w:t>
-            </w:r>
+              <w:t xml:space="preserve">2 </w:t>
+            </w:r>
+            <w:proofErr w:type="spellStart"/>
+            <w:r>
+              <w:t>hr</w:t>
+            </w:r>
+            <w:proofErr w:type="spellEnd"/>
           </w:p>
         </w:tc>
       </w:tr>
@@ -1719,8 +1966,13 @@
               <w:cnfStyle w:val="000000000000" w:firstRow="0" w:lastRow="0" w:firstColumn="0" w:lastColumn="0" w:oddVBand="0" w:evenVBand="0" w:oddHBand="0" w:evenHBand="0" w:firstRowFirstColumn="0" w:firstRowLastColumn="0" w:lastRowFirstColumn="0" w:lastRowLastColumn="0"/>
             </w:pPr>
             <w:r>
-              <w:t>1 hr</w:t>
-            </w:r>
+              <w:t xml:space="preserve">1 </w:t>
+            </w:r>
+            <w:proofErr w:type="spellStart"/>
+            <w:r>
+              <w:t>hr</w:t>
+            </w:r>
+            <w:proofErr w:type="spellEnd"/>
           </w:p>
         </w:tc>
       </w:tr>
@@ -1772,8 +2024,13 @@
               <w:cnfStyle w:val="000000100000" w:firstRow="0" w:lastRow="0" w:firstColumn="0" w:lastColumn="0" w:oddVBand="0" w:evenVBand="0" w:oddHBand="1" w:evenHBand="0" w:firstRowFirstColumn="0" w:firstRowLastColumn="0" w:lastRowFirstColumn="0" w:lastRowLastColumn="0"/>
             </w:pPr>
             <w:r>
-              <w:t>.5 hr</w:t>
-            </w:r>
+              <w:t xml:space="preserve">.5 </w:t>
+            </w:r>
+            <w:proofErr w:type="spellStart"/>
+            <w:r>
+              <w:t>hr</w:t>
+            </w:r>
+            <w:proofErr w:type="spellEnd"/>
           </w:p>
         </w:tc>
       </w:tr>
@@ -1822,8 +2079,13 @@
               <w:cnfStyle w:val="000000000000" w:firstRow="0" w:lastRow="0" w:firstColumn="0" w:lastColumn="0" w:oddVBand="0" w:evenVBand="0" w:oddHBand="0" w:evenHBand="0" w:firstRowFirstColumn="0" w:firstRowLastColumn="0" w:lastRowFirstColumn="0" w:lastRowLastColumn="0"/>
             </w:pPr>
             <w:r>
-              <w:t>2 hr</w:t>
-            </w:r>
+              <w:t xml:space="preserve">2 </w:t>
+            </w:r>
+            <w:proofErr w:type="spellStart"/>
+            <w:r>
+              <w:t>hr</w:t>
+            </w:r>
+            <w:proofErr w:type="spellEnd"/>
           </w:p>
         </w:tc>
       </w:tr>
@@ -1849,7 +2111,21 @@
               <w:rPr>
                 <w:b w:val="0"/>
               </w:rPr>
-              <w:t>Refactored more code and added user inputs to Kono.cpp (client code) away from main program code.</w:t>
+              <w:t xml:space="preserve">Refactored more code and added user inputs to </w:t>
+            </w:r>
+            <w:proofErr w:type="spellStart"/>
+            <w:r>
+              <w:rPr>
+                <w:b w:val="0"/>
+              </w:rPr>
+              <w:t>Kono.cpp</w:t>
+            </w:r>
+            <w:proofErr w:type="spellEnd"/>
+            <w:r>
+              <w:rPr>
+                <w:b w:val="0"/>
+              </w:rPr>
+              <w:t xml:space="preserve"> (client code) away from main program code.</w:t>
             </w:r>
           </w:p>
         </w:tc>
@@ -1875,8 +2151,13 @@
               <w:cnfStyle w:val="000000100000" w:firstRow="0" w:lastRow="0" w:firstColumn="0" w:lastColumn="0" w:oddVBand="0" w:evenVBand="0" w:oddHBand="1" w:evenHBand="0" w:firstRowFirstColumn="0" w:firstRowLastColumn="0" w:lastRowFirstColumn="0" w:lastRowLastColumn="0"/>
             </w:pPr>
             <w:r>
-              <w:t>1.5 hr</w:t>
-            </w:r>
+              <w:t xml:space="preserve">1.5 </w:t>
+            </w:r>
+            <w:proofErr w:type="spellStart"/>
+            <w:r>
+              <w:t>hr</w:t>
+            </w:r>
+            <w:proofErr w:type="spellEnd"/>
           </w:p>
         </w:tc>
       </w:tr>
@@ -1931,8 +2212,13 @@
               <w:cnfStyle w:val="000000000000" w:firstRow="0" w:lastRow="0" w:firstColumn="0" w:lastColumn="0" w:oddVBand="0" w:evenVBand="0" w:oddHBand="0" w:evenHBand="0" w:firstRowFirstColumn="0" w:firstRowLastColumn="0" w:lastRowFirstColumn="0" w:lastRowLastColumn="0"/>
             </w:pPr>
             <w:r>
-              <w:t>1.5 hr</w:t>
-            </w:r>
+              <w:t xml:space="preserve">1.5 </w:t>
+            </w:r>
+            <w:proofErr w:type="spellStart"/>
+            <w:r>
+              <w:t>hr</w:t>
+            </w:r>
+            <w:proofErr w:type="spellEnd"/>
           </w:p>
         </w:tc>
       </w:tr>
@@ -1990,8 +2276,13 @@
               <w:cnfStyle w:val="000000100000" w:firstRow="0" w:lastRow="0" w:firstColumn="0" w:lastColumn="0" w:oddVBand="0" w:evenVBand="0" w:oddHBand="1" w:evenHBand="0" w:firstRowFirstColumn="0" w:firstRowLastColumn="0" w:lastRowFirstColumn="0" w:lastRowLastColumn="0"/>
             </w:pPr>
             <w:r>
-              <w:t>1.5 hr</w:t>
-            </w:r>
+              <w:t xml:space="preserve">1.5 </w:t>
+            </w:r>
+            <w:proofErr w:type="spellStart"/>
+            <w:r>
+              <w:t>hr</w:t>
+            </w:r>
+            <w:proofErr w:type="spellEnd"/>
           </w:p>
         </w:tc>
       </w:tr>
@@ -2040,8 +2331,13 @@
               <w:cnfStyle w:val="000000000000" w:firstRow="0" w:lastRow="0" w:firstColumn="0" w:lastColumn="0" w:oddVBand="0" w:evenVBand="0" w:oddHBand="0" w:evenHBand="0" w:firstRowFirstColumn="0" w:firstRowLastColumn="0" w:lastRowFirstColumn="0" w:lastRowLastColumn="0"/>
             </w:pPr>
             <w:r>
-              <w:t>1 hr</w:t>
-            </w:r>
+              <w:t xml:space="preserve">1 </w:t>
+            </w:r>
+            <w:proofErr w:type="spellStart"/>
+            <w:r>
+              <w:t>hr</w:t>
+            </w:r>
+            <w:proofErr w:type="spellEnd"/>
           </w:p>
         </w:tc>
       </w:tr>
@@ -2067,6 +2363,7 @@
               <w:rPr>
                 <w:b w:val="0"/>
               </w:rPr>
+              <w:lastRenderedPageBreak/>
               <w:t>Refactored computer strategy code. Separated console output from strategy logic.</w:t>
             </w:r>
           </w:p>
@@ -2099,8 +2396,13 @@
               <w:cnfStyle w:val="000000100000" w:firstRow="0" w:lastRow="0" w:firstColumn="0" w:lastColumn="0" w:oddVBand="0" w:evenVBand="0" w:oddHBand="1" w:evenHBand="0" w:firstRowFirstColumn="0" w:firstRowLastColumn="0" w:lastRowFirstColumn="0" w:lastRowLastColumn="0"/>
             </w:pPr>
             <w:r>
-              <w:t>1.5 hr</w:t>
-            </w:r>
+              <w:t xml:space="preserve">1.5 </w:t>
+            </w:r>
+            <w:proofErr w:type="spellStart"/>
+            <w:r>
+              <w:t>hr</w:t>
+            </w:r>
+            <w:proofErr w:type="spellEnd"/>
           </w:p>
         </w:tc>
       </w:tr>
@@ -2149,13 +2451,1097 @@
               <w:cnfStyle w:val="000000000000" w:firstRow="0" w:lastRow="0" w:firstColumn="0" w:lastColumn="0" w:oddVBand="0" w:evenVBand="0" w:oddHBand="0" w:evenHBand="0" w:firstRowFirstColumn="0" w:firstRowLastColumn="0" w:lastRowFirstColumn="0" w:lastRowLastColumn="0"/>
             </w:pPr>
             <w:r>
-              <w:t>4 hr</w:t>
-            </w:r>
+              <w:t xml:space="preserve">4 </w:t>
+            </w:r>
+            <w:proofErr w:type="spellStart"/>
+            <w:r>
+              <w:t>hr</w:t>
+            </w:r>
+            <w:proofErr w:type="spellEnd"/>
+          </w:p>
+        </w:tc>
+      </w:tr>
+      <w:tr>
+        <w:trPr>
+          <w:cnfStyle w:val="000000100000" w:firstRow="0" w:lastRow="0" w:firstColumn="0" w:lastColumn="0" w:oddVBand="0" w:evenVBand="0" w:oddHBand="1" w:evenHBand="0" w:firstRowFirstColumn="0" w:firstRowLastColumn="0" w:lastRowFirstColumn="0" w:lastRowLastColumn="0"/>
+        </w:trPr>
+        <w:tc>
+          <w:tcPr>
+            <w:cnfStyle w:val="001000000000" w:firstRow="0" w:lastRow="0" w:firstColumn="1" w:lastColumn="0" w:oddVBand="0" w:evenVBand="0" w:oddHBand="0" w:evenHBand="0" w:firstRowFirstColumn="0" w:firstRowLastColumn="0" w:lastRowFirstColumn="0" w:lastRowLastColumn="0"/>
+            <w:tcW w:w="5935" w:type="dxa"/>
+          </w:tcPr>
+          <w:p>
+            <w:pPr>
+              <w:tabs>
+                <w:tab w:val="left" w:pos="513"/>
+              </w:tabs>
+              <w:rPr>
+                <w:b w:val="0"/>
+              </w:rPr>
+            </w:pPr>
+            <w:r>
+              <w:rPr>
+                <w:b w:val="0"/>
+              </w:rPr>
+              <w:t xml:space="preserve">Debugged problem </w:t>
+            </w:r>
+            <w:r>
+              <w:rPr>
+                <w:b w:val="0"/>
+              </w:rPr>
+              <w:t>where the final score represented would not coun</w:t>
+            </w:r>
+            <w:r>
+              <w:rPr>
+                <w:b w:val="0"/>
+              </w:rPr>
+              <w:t>t the super pieces. Also added</w:t>
+            </w:r>
+            <w:r>
+              <w:rPr>
+                <w:b w:val="0"/>
+              </w:rPr>
+              <w:t xml:space="preserve"> feature where winner from  </w:t>
+            </w:r>
+            <w:r>
+              <w:rPr>
+                <w:b w:val="0"/>
+              </w:rPr>
+              <w:t xml:space="preserve">last </w:t>
+            </w:r>
+            <w:r>
+              <w:rPr>
+                <w:b w:val="0"/>
+              </w:rPr>
+              <w:t>round will be the first player in the next round.</w:t>
+            </w:r>
+          </w:p>
+        </w:tc>
+        <w:tc>
+          <w:tcPr>
+            <w:tcW w:w="2306" w:type="dxa"/>
+          </w:tcPr>
+          <w:p>
+            <w:pPr>
+              <w:cnfStyle w:val="000000100000" w:firstRow="0" w:lastRow="0" w:firstColumn="0" w:lastColumn="0" w:oddVBand="0" w:evenVBand="0" w:oddHBand="1" w:evenHBand="0" w:firstRowFirstColumn="0" w:firstRowLastColumn="0" w:lastRowFirstColumn="0" w:lastRowLastColumn="0"/>
+            </w:pPr>
+            <w:r>
+              <w:t>2/4/2018 10:43pm</w:t>
+            </w:r>
+          </w:p>
+        </w:tc>
+        <w:tc>
+          <w:tcPr>
+            <w:tcW w:w="1109" w:type="dxa"/>
+          </w:tcPr>
+          <w:p>
+            <w:pPr>
+              <w:cnfStyle w:val="000000100000" w:firstRow="0" w:lastRow="0" w:firstColumn="0" w:lastColumn="0" w:oddVBand="0" w:evenVBand="0" w:oddHBand="1" w:evenHBand="0" w:firstRowFirstColumn="0" w:firstRowLastColumn="0" w:lastRowFirstColumn="0" w:lastRowLastColumn="0"/>
+            </w:pPr>
+            <w:r>
+              <w:t xml:space="preserve">1 </w:t>
+            </w:r>
+            <w:proofErr w:type="spellStart"/>
+            <w:r>
+              <w:t>hr</w:t>
+            </w:r>
+            <w:proofErr w:type="spellEnd"/>
+          </w:p>
+        </w:tc>
+      </w:tr>
+      <w:tr>
+        <w:tc>
+          <w:tcPr>
+            <w:cnfStyle w:val="001000000000" w:firstRow="0" w:lastRow="0" w:firstColumn="1" w:lastColumn="0" w:oddVBand="0" w:evenVBand="0" w:oddHBand="0" w:evenHBand="0" w:firstRowFirstColumn="0" w:firstRowLastColumn="0" w:lastRowFirstColumn="0" w:lastRowLastColumn="0"/>
+            <w:tcW w:w="5935" w:type="dxa"/>
+          </w:tcPr>
+          <w:p>
+            <w:pPr>
+              <w:tabs>
+                <w:tab w:val="left" w:pos="513"/>
+              </w:tabs>
+              <w:rPr>
+                <w:b w:val="0"/>
+              </w:rPr>
+            </w:pPr>
+            <w:r>
+              <w:rPr>
+                <w:b w:val="0"/>
+              </w:rPr>
+              <w:t>Added capture strategy and retreat strategy to help mode. Also implemented point tallying from the rubric where the winner gets the difference in points between the two p</w:t>
+            </w:r>
+            <w:r>
+              <w:rPr>
+                <w:b w:val="0"/>
+              </w:rPr>
+              <w:t>layers.</w:t>
+            </w:r>
+            <w:r>
+              <w:rPr>
+                <w:b w:val="0"/>
+              </w:rPr>
+              <w:t xml:space="preserve"> 5+ points added to player whenever an opponent piece is captured.</w:t>
+            </w:r>
+          </w:p>
+        </w:tc>
+        <w:tc>
+          <w:tcPr>
+            <w:tcW w:w="2306" w:type="dxa"/>
+          </w:tcPr>
+          <w:p>
+            <w:pPr>
+              <w:cnfStyle w:val="000000000000" w:firstRow="0" w:lastRow="0" w:firstColumn="0" w:lastColumn="0" w:oddVBand="0" w:evenVBand="0" w:oddHBand="0" w:evenHBand="0" w:firstRowFirstColumn="0" w:firstRowLastColumn="0" w:lastRowFirstColumn="0" w:lastRowLastColumn="0"/>
+            </w:pPr>
+            <w:r>
+              <w:t>2/5/2018 11:45am</w:t>
+            </w:r>
+          </w:p>
+        </w:tc>
+        <w:tc>
+          <w:tcPr>
+            <w:tcW w:w="1109" w:type="dxa"/>
+          </w:tcPr>
+          <w:p>
+            <w:pPr>
+              <w:cnfStyle w:val="000000000000" w:firstRow="0" w:lastRow="0" w:firstColumn="0" w:lastColumn="0" w:oddVBand="0" w:evenVBand="0" w:oddHBand="0" w:evenHBand="0" w:firstRowFirstColumn="0" w:firstRowLastColumn="0" w:lastRowFirstColumn="0" w:lastRowLastColumn="0"/>
+            </w:pPr>
+            <w:r>
+              <w:t xml:space="preserve">2 </w:t>
+            </w:r>
+            <w:proofErr w:type="spellStart"/>
+            <w:r>
+              <w:t>hr</w:t>
+            </w:r>
+            <w:proofErr w:type="spellEnd"/>
+          </w:p>
+        </w:tc>
+      </w:tr>
+      <w:tr>
+        <w:trPr>
+          <w:cnfStyle w:val="000000100000" w:firstRow="0" w:lastRow="0" w:firstColumn="0" w:lastColumn="0" w:oddVBand="0" w:evenVBand="0" w:oddHBand="1" w:evenHBand="0" w:firstRowFirstColumn="0" w:firstRowLastColumn="0" w:lastRowFirstColumn="0" w:lastRowLastColumn="0"/>
+        </w:trPr>
+        <w:tc>
+          <w:tcPr>
+            <w:cnfStyle w:val="001000000000" w:firstRow="0" w:lastRow="0" w:firstColumn="1" w:lastColumn="0" w:oddVBand="0" w:evenVBand="0" w:oddHBand="0" w:evenHBand="0" w:firstRowFirstColumn="0" w:firstRowLastColumn="0" w:lastRowFirstColumn="0" w:lastRowLastColumn="0"/>
+            <w:tcW w:w="5935" w:type="dxa"/>
+          </w:tcPr>
+          <w:p>
+            <w:pPr>
+              <w:tabs>
+                <w:tab w:val="left" w:pos="513"/>
+              </w:tabs>
+              <w:rPr>
+                <w:b w:val="0"/>
+              </w:rPr>
+            </w:pPr>
+            <w:r>
+              <w:rPr>
+                <w:b w:val="0"/>
+              </w:rPr>
+              <w:t>Fixed bug where computer would not recognize the piece located closest to its home side.</w:t>
+            </w:r>
+          </w:p>
+        </w:tc>
+        <w:tc>
+          <w:tcPr>
+            <w:tcW w:w="2306" w:type="dxa"/>
+          </w:tcPr>
+          <w:p>
+            <w:pPr>
+              <w:cnfStyle w:val="000000100000" w:firstRow="0" w:lastRow="0" w:firstColumn="0" w:lastColumn="0" w:oddVBand="0" w:evenVBand="0" w:oddHBand="1" w:evenHBand="0" w:firstRowFirstColumn="0" w:firstRowLastColumn="0" w:lastRowFirstColumn="0" w:lastRowLastColumn="0"/>
+            </w:pPr>
+            <w:r>
+              <w:t>2/5/2018 12:55pm</w:t>
+            </w:r>
+          </w:p>
+        </w:tc>
+        <w:tc>
+          <w:tcPr>
+            <w:tcW w:w="1109" w:type="dxa"/>
+          </w:tcPr>
+          <w:p>
+            <w:pPr>
+              <w:cnfStyle w:val="000000100000" w:firstRow="0" w:lastRow="0" w:firstColumn="0" w:lastColumn="0" w:oddVBand="0" w:evenVBand="0" w:oddHBand="1" w:evenHBand="0" w:firstRowFirstColumn="0" w:firstRowLastColumn="0" w:lastRowFirstColumn="0" w:lastRowLastColumn="0"/>
+            </w:pPr>
+            <w:r>
+              <w:t xml:space="preserve">.5 </w:t>
+            </w:r>
+            <w:proofErr w:type="spellStart"/>
+            <w:r>
+              <w:t>hr</w:t>
+            </w:r>
+            <w:proofErr w:type="spellEnd"/>
+          </w:p>
+        </w:tc>
+      </w:tr>
+      <w:tr>
+        <w:tc>
+          <w:tcPr>
+            <w:cnfStyle w:val="001000000000" w:firstRow="0" w:lastRow="0" w:firstColumn="1" w:lastColumn="0" w:oddVBand="0" w:evenVBand="0" w:oddHBand="0" w:evenHBand="0" w:firstRowFirstColumn="0" w:firstRowLastColumn="0" w:lastRowFirstColumn="0" w:lastRowLastColumn="0"/>
+            <w:tcW w:w="5935" w:type="dxa"/>
+          </w:tcPr>
+          <w:p>
+            <w:pPr>
+              <w:tabs>
+                <w:tab w:val="left" w:pos="513"/>
+              </w:tabs>
+              <w:rPr>
+                <w:b w:val="0"/>
+              </w:rPr>
+            </w:pPr>
+            <w:r>
+              <w:rPr>
+                <w:b w:val="0"/>
+              </w:rPr>
+              <w:t>Refactored computer and player code. True polymorphism between player class and computer class. Also added extra input validation to method responsible for loading file.</w:t>
+            </w:r>
+          </w:p>
+        </w:tc>
+        <w:tc>
+          <w:tcPr>
+            <w:tcW w:w="2306" w:type="dxa"/>
+          </w:tcPr>
+          <w:p>
+            <w:pPr>
+              <w:cnfStyle w:val="000000000000" w:firstRow="0" w:lastRow="0" w:firstColumn="0" w:lastColumn="0" w:oddVBand="0" w:evenVBand="0" w:oddHBand="0" w:evenHBand="0" w:firstRowFirstColumn="0" w:firstRowLastColumn="0" w:lastRowFirstColumn="0" w:lastRowLastColumn="0"/>
+            </w:pPr>
+            <w:r>
+              <w:t>2/5/2018 11:04 pm</w:t>
+            </w:r>
+          </w:p>
+        </w:tc>
+        <w:tc>
+          <w:tcPr>
+            <w:tcW w:w="1109" w:type="dxa"/>
+          </w:tcPr>
+          <w:p>
+            <w:pPr>
+              <w:cnfStyle w:val="000000000000" w:firstRow="0" w:lastRow="0" w:firstColumn="0" w:lastColumn="0" w:oddVBand="0" w:evenVBand="0" w:oddHBand="0" w:evenHBand="0" w:firstRowFirstColumn="0" w:firstRowLastColumn="0" w:lastRowFirstColumn="0" w:lastRowLastColumn="0"/>
+            </w:pPr>
+            <w:r>
+              <w:t xml:space="preserve">2 </w:t>
+            </w:r>
+            <w:proofErr w:type="spellStart"/>
+            <w:r>
+              <w:t>hr</w:t>
+            </w:r>
+            <w:proofErr w:type="spellEnd"/>
+          </w:p>
+        </w:tc>
+      </w:tr>
+      <w:tr>
+        <w:trPr>
+          <w:cnfStyle w:val="000000100000" w:firstRow="0" w:lastRow="0" w:firstColumn="0" w:lastColumn="0" w:oddVBand="0" w:evenVBand="0" w:oddHBand="1" w:evenHBand="0" w:firstRowFirstColumn="0" w:firstRowLastColumn="0" w:lastRowFirstColumn="0" w:lastRowLastColumn="0"/>
+        </w:trPr>
+        <w:tc>
+          <w:tcPr>
+            <w:cnfStyle w:val="001000000000" w:firstRow="0" w:lastRow="0" w:firstColumn="1" w:lastColumn="0" w:oddVBand="0" w:evenVBand="0" w:oddHBand="0" w:evenHBand="0" w:firstRowFirstColumn="0" w:firstRowLastColumn="0" w:lastRowFirstColumn="0" w:lastRowLastColumn="0"/>
+            <w:tcW w:w="5935" w:type="dxa"/>
+          </w:tcPr>
+          <w:p>
+            <w:pPr>
+              <w:tabs>
+                <w:tab w:val="left" w:pos="513"/>
+              </w:tabs>
+              <w:rPr>
+                <w:b w:val="0"/>
+              </w:rPr>
+            </w:pPr>
+            <w:r>
+              <w:rPr>
+                <w:b w:val="0"/>
+              </w:rPr>
+              <w:t>Debugged an issue where a user would not be able to play further if they picked a piece that could not make moves in any direction. Also debugged an issue where the dice file cannot be read.</w:t>
+            </w:r>
+          </w:p>
+        </w:tc>
+        <w:tc>
+          <w:tcPr>
+            <w:tcW w:w="2306" w:type="dxa"/>
+          </w:tcPr>
+          <w:p>
+            <w:pPr>
+              <w:cnfStyle w:val="000000100000" w:firstRow="0" w:lastRow="0" w:firstColumn="0" w:lastColumn="0" w:oddVBand="0" w:evenVBand="0" w:oddHBand="1" w:evenHBand="0" w:firstRowFirstColumn="0" w:firstRowLastColumn="0" w:lastRowFirstColumn="0" w:lastRowLastColumn="0"/>
+            </w:pPr>
+            <w:r>
+              <w:t>2/6/2018 10:30am</w:t>
+            </w:r>
+          </w:p>
+        </w:tc>
+        <w:tc>
+          <w:tcPr>
+            <w:tcW w:w="1109" w:type="dxa"/>
+          </w:tcPr>
+          <w:p>
+            <w:pPr>
+              <w:cnfStyle w:val="000000100000" w:firstRow="0" w:lastRow="0" w:firstColumn="0" w:lastColumn="0" w:oddVBand="0" w:evenVBand="0" w:oddHBand="1" w:evenHBand="0" w:firstRowFirstColumn="0" w:firstRowLastColumn="0" w:lastRowFirstColumn="0" w:lastRowLastColumn="0"/>
+            </w:pPr>
+            <w:r>
+              <w:t xml:space="preserve">1 </w:t>
+            </w:r>
+            <w:proofErr w:type="spellStart"/>
+            <w:r>
+              <w:t>hr</w:t>
+            </w:r>
+            <w:proofErr w:type="spellEnd"/>
           </w:p>
         </w:tc>
       </w:tr>
     </w:tbl>
     <w:p/>
+    <w:p>
+      <w:pPr>
+        <w:pStyle w:val="Heading1"/>
+      </w:pPr>
+      <w:r>
+        <w:t>How to Run the Program</w:t>
+      </w:r>
+    </w:p>
+    <w:p>
+      <w:r>
+        <w:t>To compile locally from command-line:</w:t>
+      </w:r>
+    </w:p>
+    <w:p>
+      <w:pPr>
+        <w:rPr>
+          <w:i/>
+          <w:color w:val="4472C4" w:themeColor="accent1"/>
+        </w:rPr>
+      </w:pPr>
+      <w:r>
+        <w:rPr>
+          <w:i/>
+          <w:color w:val="4472C4" w:themeColor="accent1"/>
+        </w:rPr>
+        <w:t xml:space="preserve">g++ </w:t>
+      </w:r>
+      <w:proofErr w:type="spellStart"/>
+      <w:r>
+        <w:rPr>
+          <w:i/>
+          <w:color w:val="4472C4" w:themeColor="accent1"/>
+        </w:rPr>
+        <w:t>tournament.cpp</w:t>
+      </w:r>
+      <w:proofErr w:type="spellEnd"/>
+      <w:r>
+        <w:rPr>
+          <w:i/>
+          <w:color w:val="4472C4" w:themeColor="accent1"/>
+        </w:rPr>
+        <w:t xml:space="preserve"> </w:t>
+      </w:r>
+      <w:proofErr w:type="spellStart"/>
+      <w:r>
+        <w:rPr>
+          <w:i/>
+          <w:color w:val="4472C4" w:themeColor="accent1"/>
+        </w:rPr>
+        <w:t>game.cpp</w:t>
+      </w:r>
+      <w:proofErr w:type="spellEnd"/>
+      <w:r>
+        <w:rPr>
+          <w:i/>
+          <w:color w:val="4472C4" w:themeColor="accent1"/>
+        </w:rPr>
+        <w:t xml:space="preserve"> </w:t>
+      </w:r>
+      <w:proofErr w:type="spellStart"/>
+      <w:r>
+        <w:rPr>
+          <w:i/>
+          <w:color w:val="4472C4" w:themeColor="accent1"/>
+        </w:rPr>
+        <w:t>board.cpp</w:t>
+      </w:r>
+      <w:proofErr w:type="spellEnd"/>
+      <w:r>
+        <w:rPr>
+          <w:i/>
+          <w:color w:val="4472C4" w:themeColor="accent1"/>
+        </w:rPr>
+        <w:t xml:space="preserve"> </w:t>
+      </w:r>
+      <w:proofErr w:type="spellStart"/>
+      <w:r>
+        <w:rPr>
+          <w:i/>
+          <w:color w:val="4472C4" w:themeColor="accent1"/>
+        </w:rPr>
+        <w:t>boardview.cpp</w:t>
+      </w:r>
+      <w:proofErr w:type="spellEnd"/>
+      <w:r>
+        <w:rPr>
+          <w:i/>
+          <w:color w:val="4472C4" w:themeColor="accent1"/>
+        </w:rPr>
+        <w:t xml:space="preserve"> </w:t>
+      </w:r>
+      <w:proofErr w:type="spellStart"/>
+      <w:r>
+        <w:rPr>
+          <w:i/>
+          <w:color w:val="4472C4" w:themeColor="accent1"/>
+        </w:rPr>
+        <w:t>computer.cpp</w:t>
+      </w:r>
+      <w:proofErr w:type="spellEnd"/>
+      <w:r>
+        <w:rPr>
+          <w:i/>
+          <w:color w:val="4472C4" w:themeColor="accent1"/>
+        </w:rPr>
+        <w:t xml:space="preserve"> </w:t>
+      </w:r>
+      <w:proofErr w:type="spellStart"/>
+      <w:r>
+        <w:rPr>
+          <w:i/>
+          <w:color w:val="4472C4" w:themeColor="accent1"/>
+        </w:rPr>
+        <w:t>player.cpp</w:t>
+      </w:r>
+      <w:proofErr w:type="spellEnd"/>
+      <w:r>
+        <w:rPr>
+          <w:i/>
+          <w:color w:val="4472C4" w:themeColor="accent1"/>
+        </w:rPr>
+        <w:t xml:space="preserve"> </w:t>
+      </w:r>
+      <w:proofErr w:type="spellStart"/>
+      <w:r>
+        <w:rPr>
+          <w:i/>
+          <w:color w:val="4472C4" w:themeColor="accent1"/>
+        </w:rPr>
+        <w:t>human.cpp</w:t>
+      </w:r>
+      <w:proofErr w:type="spellEnd"/>
+      <w:r>
+        <w:rPr>
+          <w:i/>
+          <w:color w:val="4472C4" w:themeColor="accent1"/>
+        </w:rPr>
+        <w:t xml:space="preserve"> </w:t>
+      </w:r>
+      <w:proofErr w:type="spellStart"/>
+      <w:r>
+        <w:rPr>
+          <w:i/>
+          <w:color w:val="4472C4" w:themeColor="accent1"/>
+        </w:rPr>
+        <w:t>kono.cpp</w:t>
+      </w:r>
+      <w:proofErr w:type="spellEnd"/>
+      <w:r>
+        <w:rPr>
+          <w:i/>
+          <w:color w:val="4472C4" w:themeColor="accent1"/>
+        </w:rPr>
+        <w:t xml:space="preserve"> -o </w:t>
+      </w:r>
+      <w:proofErr w:type="spellStart"/>
+      <w:r>
+        <w:rPr>
+          <w:i/>
+          <w:color w:val="4472C4" w:themeColor="accent1"/>
+        </w:rPr>
+        <w:t>kono</w:t>
+      </w:r>
+      <w:proofErr w:type="spellEnd"/>
+      <w:r>
+        <w:rPr>
+          <w:i/>
+          <w:color w:val="4472C4" w:themeColor="accent1"/>
+        </w:rPr>
+        <w:t xml:space="preserve"> -</w:t>
+      </w:r>
+      <w:proofErr w:type="spellStart"/>
+      <w:r>
+        <w:rPr>
+          <w:i/>
+          <w:color w:val="4472C4" w:themeColor="accent1"/>
+        </w:rPr>
+        <w:t>std</w:t>
+      </w:r>
+      <w:proofErr w:type="spellEnd"/>
+      <w:r>
+        <w:rPr>
+          <w:i/>
+          <w:color w:val="4472C4" w:themeColor="accent1"/>
+        </w:rPr>
+        <w:t>=</w:t>
+      </w:r>
+      <w:proofErr w:type="spellStart"/>
+      <w:r>
+        <w:rPr>
+          <w:i/>
+          <w:color w:val="4472C4" w:themeColor="accent1"/>
+        </w:rPr>
+        <w:t>c++</w:t>
+      </w:r>
+      <w:proofErr w:type="spellEnd"/>
+      <w:r>
+        <w:rPr>
+          <w:i/>
+          <w:color w:val="4472C4" w:themeColor="accent1"/>
+        </w:rPr>
+        <w:t>14</w:t>
+      </w:r>
+    </w:p>
+    <w:p>
+      <w:pPr>
+        <w:rPr>
+          <w:i/>
+          <w:sz w:val="20"/>
+          <w:szCs w:val="20"/>
+        </w:rPr>
+      </w:pPr>
+    </w:p>
+    <w:p>
+      <w:r>
+        <w:t>To run the program:</w:t>
+      </w:r>
+    </w:p>
+    <w:p>
+      <w:pPr>
+        <w:rPr>
+          <w:color w:val="4472C4" w:themeColor="accent1"/>
+        </w:rPr>
+      </w:pPr>
+      <w:r>
+        <w:rPr>
+          <w:color w:val="4472C4" w:themeColor="accent1"/>
+        </w:rPr>
+        <w:t>./</w:t>
+      </w:r>
+      <w:proofErr w:type="spellStart"/>
+      <w:r>
+        <w:rPr>
+          <w:color w:val="4472C4" w:themeColor="accent1"/>
+        </w:rPr>
+        <w:t>kono</w:t>
+      </w:r>
+      <w:proofErr w:type="spellEnd"/>
+    </w:p>
+    <w:p>
+      <w:pPr>
+        <w:rPr>
+          <w:sz w:val="20"/>
+          <w:szCs w:val="20"/>
+        </w:rPr>
+      </w:pPr>
+    </w:p>
+    <w:p>
+      <w:pPr>
+        <w:pStyle w:val="Heading2"/>
+      </w:pPr>
+      <w:r>
+        <w:t>Starting a new game.</w:t>
+      </w:r>
+    </w:p>
+    <w:p>
+      <w:pPr>
+        <w:rPr>
+          <w:i/>
+          <w:sz w:val="20"/>
+          <w:szCs w:val="20"/>
+        </w:rPr>
+      </w:pPr>
+      <w:r>
+        <w:rPr>
+          <w:i/>
+          <w:noProof/>
+          <w:sz w:val="20"/>
+          <w:szCs w:val="20"/>
+        </w:rPr>
+        <w:drawing>
+          <wp:inline distT="0" distB="0" distL="0" distR="0">
+            <wp:extent cx="4241800" cy="977900"/>
+            <wp:effectExtent l="0" t="0" r="0" b="0"/>
+            <wp:docPr id="1" name="Picture 1"/>
+            <wp:cNvGraphicFramePr>
+              <a:graphicFrameLocks xmlns:a="http://schemas.openxmlformats.org/drawingml/2006/main" noChangeAspect="1"/>
+            </wp:cNvGraphicFramePr>
+            <a:graphic xmlns:a="http://schemas.openxmlformats.org/drawingml/2006/main">
+              <a:graphicData uri="http://schemas.openxmlformats.org/drawingml/2006/picture">
+                <pic:pic xmlns:pic="http://schemas.openxmlformats.org/drawingml/2006/picture">
+                  <pic:nvPicPr>
+                    <pic:cNvPr id="1" name="Screen Shot 2018-02-05 at 9.50.24 PM.png"/>
+                    <pic:cNvPicPr/>
+                  </pic:nvPicPr>
+                  <pic:blipFill>
+                    <a:blip r:embed="rId5">
+                      <a:extLst>
+                        <a:ext uri="{28A0092B-C50C-407E-A947-70E740481C1C}">
+                          <a14:useLocalDpi xmlns:a14="http://schemas.microsoft.com/office/drawing/2010/main" val="0"/>
+                        </a:ext>
+                      </a:extLst>
+                    </a:blip>
+                    <a:stretch>
+                      <a:fillRect/>
+                    </a:stretch>
+                  </pic:blipFill>
+                  <pic:spPr>
+                    <a:xfrm>
+                      <a:off x="0" y="0"/>
+                      <a:ext cx="4241800" cy="977900"/>
+                    </a:xfrm>
+                    <a:prstGeom prst="rect">
+                      <a:avLst/>
+                    </a:prstGeom>
+                  </pic:spPr>
+                </pic:pic>
+              </a:graphicData>
+            </a:graphic>
+          </wp:inline>
+        </w:drawing>
+      </w:r>
+    </w:p>
+    <w:p>
+      <w:pPr>
+        <w:rPr>
+          <w:sz w:val="20"/>
+          <w:szCs w:val="20"/>
+        </w:rPr>
+      </w:pPr>
+    </w:p>
+    <w:p>
+      <w:pPr>
+        <w:pStyle w:val="Heading2"/>
+      </w:pPr>
+      <w:r>
+        <w:lastRenderedPageBreak/>
+        <w:t>Player Menu.</w:t>
+      </w:r>
+    </w:p>
+    <w:p>
+      <w:r>
+        <w:rPr>
+          <w:noProof/>
+        </w:rPr>
+        <w:drawing>
+          <wp:inline distT="0" distB="0" distL="0" distR="0">
+            <wp:extent cx="1651000" cy="2501900"/>
+            <wp:effectExtent l="0" t="0" r="0" b="0"/>
+            <wp:docPr id="3" name="Picture 3"/>
+            <wp:cNvGraphicFramePr>
+              <a:graphicFrameLocks xmlns:a="http://schemas.openxmlformats.org/drawingml/2006/main" noChangeAspect="1"/>
+            </wp:cNvGraphicFramePr>
+            <a:graphic xmlns:a="http://schemas.openxmlformats.org/drawingml/2006/main">
+              <a:graphicData uri="http://schemas.openxmlformats.org/drawingml/2006/picture">
+                <pic:pic xmlns:pic="http://schemas.openxmlformats.org/drawingml/2006/picture">
+                  <pic:nvPicPr>
+                    <pic:cNvPr id="3" name="Screen Shot 2018-02-05 at 9.51.45 PM.png"/>
+                    <pic:cNvPicPr/>
+                  </pic:nvPicPr>
+                  <pic:blipFill>
+                    <a:blip r:embed="rId6">
+                      <a:extLst>
+                        <a:ext uri="{28A0092B-C50C-407E-A947-70E740481C1C}">
+                          <a14:useLocalDpi xmlns:a14="http://schemas.microsoft.com/office/drawing/2010/main" val="0"/>
+                        </a:ext>
+                      </a:extLst>
+                    </a:blip>
+                    <a:stretch>
+                      <a:fillRect/>
+                    </a:stretch>
+                  </pic:blipFill>
+                  <pic:spPr>
+                    <a:xfrm>
+                      <a:off x="0" y="0"/>
+                      <a:ext cx="1651000" cy="2501900"/>
+                    </a:xfrm>
+                    <a:prstGeom prst="rect">
+                      <a:avLst/>
+                    </a:prstGeom>
+                  </pic:spPr>
+                </pic:pic>
+              </a:graphicData>
+            </a:graphic>
+          </wp:inline>
+        </w:drawing>
+      </w:r>
+    </w:p>
+    <w:p>
+      <w:pPr>
+        <w:pStyle w:val="Heading2"/>
+      </w:pPr>
+      <w:r>
+        <w:t>Saving Game.</w:t>
+      </w:r>
+    </w:p>
+    <w:p>
+      <w:r>
+        <w:rPr>
+          <w:noProof/>
+        </w:rPr>
+        <w:drawing>
+          <wp:inline distT="0" distB="0" distL="0" distR="0">
+            <wp:extent cx="3162300" cy="1130300"/>
+            <wp:effectExtent l="0" t="0" r="0" b="0"/>
+            <wp:docPr id="4" name="Picture 4"/>
+            <wp:cNvGraphicFramePr>
+              <a:graphicFrameLocks xmlns:a="http://schemas.openxmlformats.org/drawingml/2006/main" noChangeAspect="1"/>
+            </wp:cNvGraphicFramePr>
+            <a:graphic xmlns:a="http://schemas.openxmlformats.org/drawingml/2006/main">
+              <a:graphicData uri="http://schemas.openxmlformats.org/drawingml/2006/picture">
+                <pic:pic xmlns:pic="http://schemas.openxmlformats.org/drawingml/2006/picture">
+                  <pic:nvPicPr>
+                    <pic:cNvPr id="4" name="Screen Shot 2018-02-05 at 9.52.27 PM.png"/>
+                    <pic:cNvPicPr/>
+                  </pic:nvPicPr>
+                  <pic:blipFill>
+                    <a:blip r:embed="rId7">
+                      <a:extLst>
+                        <a:ext uri="{28A0092B-C50C-407E-A947-70E740481C1C}">
+                          <a14:useLocalDpi xmlns:a14="http://schemas.microsoft.com/office/drawing/2010/main" val="0"/>
+                        </a:ext>
+                      </a:extLst>
+                    </a:blip>
+                    <a:stretch>
+                      <a:fillRect/>
+                    </a:stretch>
+                  </pic:blipFill>
+                  <pic:spPr>
+                    <a:xfrm>
+                      <a:off x="0" y="0"/>
+                      <a:ext cx="3162300" cy="1130300"/>
+                    </a:xfrm>
+                    <a:prstGeom prst="rect">
+                      <a:avLst/>
+                    </a:prstGeom>
+                  </pic:spPr>
+                </pic:pic>
+              </a:graphicData>
+            </a:graphic>
+          </wp:inline>
+        </w:drawing>
+      </w:r>
+    </w:p>
+    <w:p>
+      <w:pPr>
+        <w:pStyle w:val="Heading2"/>
+      </w:pPr>
+      <w:r>
+        <w:t>Loading Game from File.</w:t>
+      </w:r>
+    </w:p>
+    <w:p>
+      <w:r>
+        <w:rPr>
+          <w:noProof/>
+        </w:rPr>
+        <w:drawing>
+          <wp:inline distT="0" distB="0" distL="0" distR="0">
+            <wp:extent cx="4241800" cy="2971800"/>
+            <wp:effectExtent l="0" t="0" r="0" b="0"/>
+            <wp:docPr id="5" name="Picture 5"/>
+            <wp:cNvGraphicFramePr>
+              <a:graphicFrameLocks xmlns:a="http://schemas.openxmlformats.org/drawingml/2006/main" noChangeAspect="1"/>
+            </wp:cNvGraphicFramePr>
+            <a:graphic xmlns:a="http://schemas.openxmlformats.org/drawingml/2006/main">
+              <a:graphicData uri="http://schemas.openxmlformats.org/drawingml/2006/picture">
+                <pic:pic xmlns:pic="http://schemas.openxmlformats.org/drawingml/2006/picture">
+                  <pic:nvPicPr>
+                    <pic:cNvPr id="5" name="Screen Shot 2018-02-05 at 9.53.12 PM.png"/>
+                    <pic:cNvPicPr/>
+                  </pic:nvPicPr>
+                  <pic:blipFill>
+                    <a:blip r:embed="rId8">
+                      <a:extLst>
+                        <a:ext uri="{28A0092B-C50C-407E-A947-70E740481C1C}">
+                          <a14:useLocalDpi xmlns:a14="http://schemas.microsoft.com/office/drawing/2010/main" val="0"/>
+                        </a:ext>
+                      </a:extLst>
+                    </a:blip>
+                    <a:stretch>
+                      <a:fillRect/>
+                    </a:stretch>
+                  </pic:blipFill>
+                  <pic:spPr>
+                    <a:xfrm>
+                      <a:off x="0" y="0"/>
+                      <a:ext cx="4241800" cy="2971800"/>
+                    </a:xfrm>
+                    <a:prstGeom prst="rect">
+                      <a:avLst/>
+                    </a:prstGeom>
+                  </pic:spPr>
+                </pic:pic>
+              </a:graphicData>
+            </a:graphic>
+          </wp:inline>
+        </w:drawing>
+      </w:r>
+    </w:p>
+    <w:p>
+      <w:pPr>
+        <w:pStyle w:val="Heading2"/>
+      </w:pPr>
+      <w:r>
+        <w:lastRenderedPageBreak/>
+        <w:t>Making a Move.</w:t>
+      </w:r>
+    </w:p>
+    <w:p>
+      <w:r>
+        <w:rPr>
+          <w:noProof/>
+        </w:rPr>
+        <w:drawing>
+          <wp:inline distT="0" distB="0" distL="0" distR="0">
+            <wp:extent cx="3492500" cy="1422400"/>
+            <wp:effectExtent l="0" t="0" r="0" b="0"/>
+            <wp:docPr id="6" name="Picture 6"/>
+            <wp:cNvGraphicFramePr>
+              <a:graphicFrameLocks xmlns:a="http://schemas.openxmlformats.org/drawingml/2006/main" noChangeAspect="1"/>
+            </wp:cNvGraphicFramePr>
+            <a:graphic xmlns:a="http://schemas.openxmlformats.org/drawingml/2006/main">
+              <a:graphicData uri="http://schemas.openxmlformats.org/drawingml/2006/picture">
+                <pic:pic xmlns:pic="http://schemas.openxmlformats.org/drawingml/2006/picture">
+                  <pic:nvPicPr>
+                    <pic:cNvPr id="6" name="Screen Shot 2018-02-05 at 9.54.09 PM.png"/>
+                    <pic:cNvPicPr/>
+                  </pic:nvPicPr>
+                  <pic:blipFill>
+                    <a:blip r:embed="rId9">
+                      <a:extLst>
+                        <a:ext uri="{28A0092B-C50C-407E-A947-70E740481C1C}">
+                          <a14:useLocalDpi xmlns:a14="http://schemas.microsoft.com/office/drawing/2010/main" val="0"/>
+                        </a:ext>
+                      </a:extLst>
+                    </a:blip>
+                    <a:stretch>
+                      <a:fillRect/>
+                    </a:stretch>
+                  </pic:blipFill>
+                  <pic:spPr>
+                    <a:xfrm>
+                      <a:off x="0" y="0"/>
+                      <a:ext cx="3492500" cy="1422400"/>
+                    </a:xfrm>
+                    <a:prstGeom prst="rect">
+                      <a:avLst/>
+                    </a:prstGeom>
+                  </pic:spPr>
+                </pic:pic>
+              </a:graphicData>
+            </a:graphic>
+          </wp:inline>
+        </w:drawing>
+      </w:r>
+    </w:p>
+    <w:p>
+      <w:pPr>
+        <w:pStyle w:val="Heading2"/>
+      </w:pPr>
+      <w:r>
+        <w:t>Asking for Help.</w:t>
+      </w:r>
+    </w:p>
+    <w:p>
+      <w:r>
+        <w:rPr>
+          <w:noProof/>
+        </w:rPr>
+        <w:drawing>
+          <wp:inline distT="0" distB="0" distL="0" distR="0">
+            <wp:extent cx="3416300" cy="2679700"/>
+            <wp:effectExtent l="0" t="0" r="0" b="0"/>
+            <wp:docPr id="8" name="Picture 8"/>
+            <wp:cNvGraphicFramePr>
+              <a:graphicFrameLocks xmlns:a="http://schemas.openxmlformats.org/drawingml/2006/main" noChangeAspect="1"/>
+            </wp:cNvGraphicFramePr>
+            <a:graphic xmlns:a="http://schemas.openxmlformats.org/drawingml/2006/main">
+              <a:graphicData uri="http://schemas.openxmlformats.org/drawingml/2006/picture">
+                <pic:pic xmlns:pic="http://schemas.openxmlformats.org/drawingml/2006/picture">
+                  <pic:nvPicPr>
+                    <pic:cNvPr id="8" name="Screen Shot 2018-02-05 at 9.55.13 PM.png"/>
+                    <pic:cNvPicPr/>
+                  </pic:nvPicPr>
+                  <pic:blipFill>
+                    <a:blip r:embed="rId10">
+                      <a:extLst>
+                        <a:ext uri="{28A0092B-C50C-407E-A947-70E740481C1C}">
+                          <a14:useLocalDpi xmlns:a14="http://schemas.microsoft.com/office/drawing/2010/main" val="0"/>
+                        </a:ext>
+                      </a:extLst>
+                    </a:blip>
+                    <a:stretch>
+                      <a:fillRect/>
+                    </a:stretch>
+                  </pic:blipFill>
+                  <pic:spPr>
+                    <a:xfrm>
+                      <a:off x="0" y="0"/>
+                      <a:ext cx="3416300" cy="2679700"/>
+                    </a:xfrm>
+                    <a:prstGeom prst="rect">
+                      <a:avLst/>
+                    </a:prstGeom>
+                  </pic:spPr>
+                </pic:pic>
+              </a:graphicData>
+            </a:graphic>
+          </wp:inline>
+        </w:drawing>
+      </w:r>
+    </w:p>
+    <w:p>
+      <w:pPr>
+        <w:pStyle w:val="Heading2"/>
+      </w:pPr>
+      <w:r>
+        <w:t>Quitting Game.</w:t>
+      </w:r>
+    </w:p>
+    <w:p>
+      <w:r>
+        <w:rPr>
+          <w:noProof/>
+        </w:rPr>
+        <w:drawing>
+          <wp:inline distT="0" distB="0" distL="0" distR="0">
+            <wp:extent cx="3708400" cy="2222500"/>
+            <wp:effectExtent l="0" t="0" r="0" b="0"/>
+            <wp:docPr id="9" name="Picture 9"/>
+            <wp:cNvGraphicFramePr>
+              <a:graphicFrameLocks xmlns:a="http://schemas.openxmlformats.org/drawingml/2006/main" noChangeAspect="1"/>
+            </wp:cNvGraphicFramePr>
+            <a:graphic xmlns:a="http://schemas.openxmlformats.org/drawingml/2006/main">
+              <a:graphicData uri="http://schemas.openxmlformats.org/drawingml/2006/picture">
+                <pic:pic xmlns:pic="http://schemas.openxmlformats.org/drawingml/2006/picture">
+                  <pic:nvPicPr>
+                    <pic:cNvPr id="9" name="Screen Shot 2018-02-05 at 9.56.27 PM.png"/>
+                    <pic:cNvPicPr/>
+                  </pic:nvPicPr>
+                  <pic:blipFill>
+                    <a:blip r:embed="rId11">
+                      <a:extLst>
+                        <a:ext uri="{28A0092B-C50C-407E-A947-70E740481C1C}">
+                          <a14:useLocalDpi xmlns:a14="http://schemas.microsoft.com/office/drawing/2010/main" val="0"/>
+                        </a:ext>
+                      </a:extLst>
+                    </a:blip>
+                    <a:stretch>
+                      <a:fillRect/>
+                    </a:stretch>
+                  </pic:blipFill>
+                  <pic:spPr>
+                    <a:xfrm>
+                      <a:off x="0" y="0"/>
+                      <a:ext cx="3708400" cy="2222500"/>
+                    </a:xfrm>
+                    <a:prstGeom prst="rect">
+                      <a:avLst/>
+                    </a:prstGeom>
+                  </pic:spPr>
+                </pic:pic>
+              </a:graphicData>
+            </a:graphic>
+          </wp:inline>
+        </w:drawing>
+      </w:r>
+    </w:p>
+    <w:p>
+      <w:pPr>
+        <w:pStyle w:val="Heading2"/>
+      </w:pPr>
+      <w:r>
+        <w:t>More Notes:</w:t>
+      </w:r>
+    </w:p>
+    <w:p>
+      <w:r>
+        <w:tab/>
+        <w:t xml:space="preserve">To load dice rolls from a configuration file, include a </w:t>
+      </w:r>
+      <w:proofErr w:type="spellStart"/>
+      <w:r>
+        <w:rPr>
+          <w:i/>
+        </w:rPr>
+        <w:t>dice.txt</w:t>
+      </w:r>
+      <w:proofErr w:type="spellEnd"/>
+      <w:r>
+        <w:rPr>
+          <w:i/>
+        </w:rPr>
+        <w:t xml:space="preserve"> </w:t>
+      </w:r>
+      <w:r>
+        <w:t>file</w:t>
+      </w:r>
+      <w:r>
+        <w:t xml:space="preserve"> in the working directory. </w:t>
+      </w:r>
+    </w:p>
+    <w:p/>
+    <w:p>
+      <w:pPr>
+        <w:pStyle w:val="Heading1"/>
+      </w:pPr>
+      <w:r>
+        <w:lastRenderedPageBreak/>
+        <w:t>Entire Game</w:t>
+      </w:r>
+    </w:p>
+    <w:p>
+      <w:r>
+        <w:rPr>
+          <w:noProof/>
+        </w:rPr>
+        <w:drawing>
+          <wp:inline distT="0" distB="0" distL="0" distR="0">
+            <wp:extent cx="4837283" cy="7894622"/>
+            <wp:effectExtent l="0" t="0" r="1905" b="5080"/>
+            <wp:docPr id="2" name="Picture 2"/>
+            <wp:cNvGraphicFramePr>
+              <a:graphicFrameLocks xmlns:a="http://schemas.openxmlformats.org/drawingml/2006/main" noChangeAspect="1"/>
+            </wp:cNvGraphicFramePr>
+            <a:graphic xmlns:a="http://schemas.openxmlformats.org/drawingml/2006/main">
+              <a:graphicData uri="http://schemas.openxmlformats.org/drawingml/2006/picture">
+                <pic:pic xmlns:pic="http://schemas.openxmlformats.org/drawingml/2006/picture">
+                  <pic:nvPicPr>
+                    <pic:cNvPr id="2" name="Screen Shot 2018-02-06 at 11.07.10 AM.png"/>
+                    <pic:cNvPicPr/>
+                  </pic:nvPicPr>
+                  <pic:blipFill>
+                    <a:blip r:embed="rId12">
+                      <a:extLst>
+                        <a:ext uri="{28A0092B-C50C-407E-A947-70E740481C1C}">
+                          <a14:useLocalDpi xmlns:a14="http://schemas.microsoft.com/office/drawing/2010/main" val="0"/>
+                        </a:ext>
+                      </a:extLst>
+                    </a:blip>
+                    <a:stretch>
+                      <a:fillRect/>
+                    </a:stretch>
+                  </pic:blipFill>
+                  <pic:spPr>
+                    <a:xfrm>
+                      <a:off x="0" y="0"/>
+                      <a:ext cx="4838727" cy="7896979"/>
+                    </a:xfrm>
+                    <a:prstGeom prst="rect">
+                      <a:avLst/>
+                    </a:prstGeom>
+                  </pic:spPr>
+                </pic:pic>
+              </a:graphicData>
+            </a:graphic>
+          </wp:inline>
+        </w:drawing>
+      </w:r>
+      <w:bookmarkStart w:id="0" w:name="_GoBack"/>
+      <w:bookmarkEnd w:id="0"/>
+    </w:p>
     <w:sectPr>
       <w:pgSz w:w="12240" w:h="15840"/>
       <w:pgMar w:top="1440" w:right="1440" w:bottom="1440" w:left="1440" w:header="720" w:footer="720" w:gutter="0"/>

</xml_diff>